<commit_message>
atualização de ficha cadastral
</commit_message>
<xml_diff>
--- a/templates/fichaCadastral.docx
+++ b/templates/fichaCadastral.docx
@@ -989,6 +989,7 @@
               <w:t xml:space="preserve">{% for f in </w:t>
             </w:r>
             <w:proofErr w:type="spellStart"/>
+            <w:proofErr w:type="gramStart"/>
             <w:r>
               <w:rPr>
                 <w:rFonts w:cstheme="minorHAnsi"/>
@@ -1008,6 +1009,7 @@
               </w:rPr>
               <w:t xml:space="preserve"> %}</w:t>
             </w:r>
+            <w:proofErr w:type="gramEnd"/>
           </w:p>
           <w:p>
             <w:pPr>
@@ -1021,6 +1023,7 @@
                 <w:lang w:val="en-US"/>
               </w:rPr>
             </w:pPr>
+            <w:proofErr w:type="gramStart"/>
             <w:r>
               <w:rPr>
                 <w:rFonts w:cstheme="minorHAnsi"/>
@@ -1046,7 +1049,17 @@
                 <w:szCs w:val="24"/>
                 <w:lang w:val="en-US"/>
               </w:rPr>
-              <w:t>f }</w:t>
+              <w:t>f</w:t>
+            </w:r>
+            <w:proofErr w:type="gramEnd"/>
+            <w:r>
+              <w:rPr>
+                <w:rFonts w:cstheme="minorHAnsi"/>
+                <w:sz w:val="24"/>
+                <w:szCs w:val="24"/>
+                <w:lang w:val="en-US"/>
+              </w:rPr>
+              <w:t xml:space="preserve"> }</w:t>
             </w:r>
           </w:p>
           <w:p>
@@ -1581,6 +1594,56 @@
             <w:pPr>
               <w:rPr>
                 <w:rFonts w:cstheme="minorHAnsi"/>
+                <w:sz w:val="24"/>
+                <w:szCs w:val="24"/>
+                <w:lang w:eastAsia="pt-BR"/>
+              </w:rPr>
+            </w:pPr>
+            <w:r>
+              <w:rPr>
+                <w:rFonts w:cstheme="minorHAnsi"/>
+                <w:b/>
+                <w:bCs/>
+                <w:sz w:val="24"/>
+                <w:szCs w:val="24"/>
+                <w:lang w:eastAsia="pt-BR"/>
+              </w:rPr>
+              <w:t xml:space="preserve">E-MAIL: </w:t>
+            </w:r>
+            <w:r>
+              <w:rPr>
+                <w:rFonts w:cstheme="minorHAnsi"/>
+                <w:sz w:val="24"/>
+                <w:szCs w:val="24"/>
+                <w:lang w:eastAsia="pt-BR"/>
+              </w:rPr>
+              <w:t>{</w:t>
+            </w:r>
+            <w:proofErr w:type="spellStart"/>
+            <w:r>
+              <w:rPr>
+                <w:rFonts w:cstheme="minorHAnsi"/>
+                <w:sz w:val="24"/>
+                <w:szCs w:val="24"/>
+                <w:lang w:eastAsia="pt-BR"/>
+              </w:rPr>
+              <w:t>emailProprietario</w:t>
+            </w:r>
+            <w:proofErr w:type="spellEnd"/>
+            <w:r>
+              <w:rPr>
+                <w:rFonts w:cstheme="minorHAnsi"/>
+                <w:sz w:val="24"/>
+                <w:szCs w:val="24"/>
+                <w:lang w:eastAsia="pt-BR"/>
+              </w:rPr>
+              <w:t>}</w:t>
+            </w:r>
+          </w:p>
+          <w:p>
+            <w:pPr>
+              <w:rPr>
+                <w:rFonts w:cstheme="minorHAnsi"/>
                 <w:b/>
                 <w:bCs/>
                 <w:sz w:val="24"/>
@@ -1589,46 +1652,6 @@
                 <w:lang w:eastAsia="pt-BR"/>
               </w:rPr>
             </w:pPr>
-            <w:r>
-              <w:rPr>
-                <w:rFonts w:cstheme="minorHAnsi"/>
-                <w:b/>
-                <w:bCs/>
-                <w:sz w:val="24"/>
-                <w:szCs w:val="24"/>
-                <w:lang w:eastAsia="pt-BR"/>
-              </w:rPr>
-              <w:t xml:space="preserve">E-MAIL: </w:t>
-            </w:r>
-            <w:r>
-              <w:rPr>
-                <w:rFonts w:cstheme="minorHAnsi"/>
-                <w:sz w:val="24"/>
-                <w:szCs w:val="24"/>
-                <w:lang w:eastAsia="pt-BR"/>
-              </w:rPr>
-              <w:t>{</w:t>
-            </w:r>
-            <w:proofErr w:type="spellStart"/>
-            <w:r>
-              <w:rPr>
-                <w:rFonts w:cstheme="minorHAnsi"/>
-                <w:sz w:val="24"/>
-                <w:szCs w:val="24"/>
-                <w:lang w:eastAsia="pt-BR"/>
-              </w:rPr>
-              <w:t>emailProprietario</w:t>
-            </w:r>
-            <w:proofErr w:type="spellEnd"/>
-            <w:r>
-              <w:rPr>
-                <w:rFonts w:cstheme="minorHAnsi"/>
-                <w:sz w:val="24"/>
-                <w:szCs w:val="24"/>
-                <w:lang w:eastAsia="pt-BR"/>
-              </w:rPr>
-              <w:t>}</w:t>
-            </w:r>
           </w:p>
         </w:tc>
       </w:tr>
@@ -1693,6 +1716,195 @@
           </w:tcPr>
           <w:p>
             <w:pPr>
+              <w:rPr>
+                <w:rFonts w:cstheme="minorHAnsi"/>
+                <w:sz w:val="24"/>
+                <w:szCs w:val="24"/>
+                <w:lang w:eastAsia="pt-BR"/>
+              </w:rPr>
+            </w:pPr>
+            <w:r>
+              <w:rPr>
+                <w:rFonts w:cstheme="minorHAnsi"/>
+                <w:b/>
+                <w:bCs/>
+                <w:sz w:val="24"/>
+                <w:szCs w:val="24"/>
+                <w:lang w:eastAsia="pt-BR"/>
+              </w:rPr>
+              <w:t>BANCO:</w:t>
+            </w:r>
+            <w:r>
+              <w:rPr>
+                <w:rFonts w:cstheme="minorHAnsi"/>
+                <w:b/>
+                <w:bCs/>
+                <w:sz w:val="24"/>
+                <w:szCs w:val="24"/>
+                <w:lang w:eastAsia="pt-BR"/>
+              </w:rPr>
+              <w:t xml:space="preserve"> </w:t>
+            </w:r>
+            <w:r>
+              <w:rPr>
+                <w:rFonts w:cstheme="minorHAnsi"/>
+                <w:sz w:val="24"/>
+                <w:szCs w:val="24"/>
+                <w:lang w:eastAsia="pt-BR"/>
+              </w:rPr>
+              <w:t>{</w:t>
+            </w:r>
+            <w:proofErr w:type="gramStart"/>
+            <w:r>
+              <w:rPr>
+                <w:rFonts w:cstheme="minorHAnsi"/>
+                <w:sz w:val="24"/>
+                <w:szCs w:val="24"/>
+                <w:lang w:eastAsia="pt-BR"/>
+              </w:rPr>
+              <w:t>banco}</w:t>
+            </w:r>
+            <w:r>
+              <w:rPr>
+                <w:rFonts w:cstheme="minorHAnsi"/>
+                <w:b/>
+                <w:bCs/>
+                <w:sz w:val="24"/>
+                <w:szCs w:val="24"/>
+                <w:lang w:eastAsia="pt-BR"/>
+              </w:rPr>
+              <w:t xml:space="preserve">   </w:t>
+            </w:r>
+            <w:proofErr w:type="gramEnd"/>
+            <w:r>
+              <w:rPr>
+                <w:rFonts w:cstheme="minorHAnsi"/>
+                <w:b/>
+                <w:bCs/>
+                <w:sz w:val="24"/>
+                <w:szCs w:val="24"/>
+                <w:lang w:eastAsia="pt-BR"/>
+              </w:rPr>
+              <w:t xml:space="preserve">                                  </w:t>
+            </w:r>
+            <w:r>
+              <w:rPr>
+                <w:rFonts w:cstheme="minorHAnsi"/>
+                <w:b/>
+                <w:bCs/>
+                <w:sz w:val="24"/>
+                <w:szCs w:val="24"/>
+                <w:lang w:eastAsia="pt-BR"/>
+              </w:rPr>
+              <w:t>AGÊNCIA:</w:t>
+            </w:r>
+            <w:r>
+              <w:rPr>
+                <w:rFonts w:cstheme="minorHAnsi"/>
+                <w:b/>
+                <w:bCs/>
+                <w:sz w:val="24"/>
+                <w:szCs w:val="24"/>
+                <w:lang w:eastAsia="pt-BR"/>
+              </w:rPr>
+              <w:t xml:space="preserve"> </w:t>
+            </w:r>
+            <w:r>
+              <w:rPr>
+                <w:rFonts w:cstheme="minorHAnsi"/>
+                <w:sz w:val="24"/>
+                <w:szCs w:val="24"/>
+                <w:lang w:eastAsia="pt-BR"/>
+              </w:rPr>
+              <w:t>{</w:t>
+            </w:r>
+            <w:proofErr w:type="gramStart"/>
+            <w:r>
+              <w:rPr>
+                <w:rFonts w:cstheme="minorHAnsi"/>
+                <w:sz w:val="24"/>
+                <w:szCs w:val="24"/>
+                <w:lang w:eastAsia="pt-BR"/>
+              </w:rPr>
+              <w:t>agencia}</w:t>
+            </w:r>
+            <w:r>
+              <w:rPr>
+                <w:rFonts w:cstheme="minorHAnsi"/>
+                <w:b/>
+                <w:bCs/>
+                <w:sz w:val="24"/>
+                <w:szCs w:val="24"/>
+                <w:lang w:eastAsia="pt-BR"/>
+              </w:rPr>
+              <w:t xml:space="preserve">   </w:t>
+            </w:r>
+            <w:proofErr w:type="gramEnd"/>
+            <w:r>
+              <w:rPr>
+                <w:rFonts w:cstheme="minorHAnsi"/>
+                <w:b/>
+                <w:bCs/>
+                <w:sz w:val="24"/>
+                <w:szCs w:val="24"/>
+                <w:lang w:eastAsia="pt-BR"/>
+              </w:rPr>
+              <w:t xml:space="preserve">                                   </w:t>
+            </w:r>
+            <w:r>
+              <w:rPr>
+                <w:rFonts w:cstheme="minorHAnsi"/>
+                <w:b/>
+                <w:bCs/>
+                <w:sz w:val="24"/>
+                <w:szCs w:val="24"/>
+              </w:rPr>
+              <w:t>C</w:t>
+            </w:r>
+            <w:r>
+              <w:rPr>
+                <w:rFonts w:cstheme="minorHAnsi"/>
+                <w:b/>
+                <w:bCs/>
+                <w:sz w:val="24"/>
+                <w:szCs w:val="24"/>
+              </w:rPr>
+              <w:t xml:space="preserve">ONTA </w:t>
+            </w:r>
+            <w:r>
+              <w:rPr>
+                <w:rFonts w:cstheme="minorHAnsi"/>
+                <w:b/>
+                <w:bCs/>
+                <w:sz w:val="24"/>
+                <w:szCs w:val="24"/>
+                <w:lang w:eastAsia="pt-BR"/>
+              </w:rPr>
+              <w:t>CORRENTE:</w:t>
+            </w:r>
+            <w:r>
+              <w:rPr>
+                <w:rFonts w:cstheme="minorHAnsi"/>
+                <w:b/>
+                <w:bCs/>
+                <w:sz w:val="24"/>
+                <w:szCs w:val="24"/>
+                <w:lang w:eastAsia="pt-BR"/>
+              </w:rPr>
+              <w:t xml:space="preserve"> </w:t>
+            </w:r>
+            <w:r>
+              <w:rPr>
+                <w:rFonts w:cstheme="minorHAnsi"/>
+                <w:sz w:val="24"/>
+                <w:szCs w:val="24"/>
+                <w:lang w:eastAsia="pt-BR"/>
+              </w:rPr>
+              <w:t>{conta}</w:t>
+            </w:r>
+          </w:p>
+          <w:p>
+            <w:pPr>
               <w:jc w:val="center"/>
               <w:rPr>
                 <w:rFonts w:cstheme="minorHAnsi"/>
@@ -1712,7 +1924,18 @@
                 <w:szCs w:val="24"/>
                 <w:lang w:eastAsia="pt-BR"/>
               </w:rPr>
-              <w:t>BANCO:</w:t>
+              <w:t xml:space="preserve"> CHAVE </w:t>
+            </w:r>
+            <w:r>
+              <w:rPr>
+                <w:rFonts w:cstheme="minorHAnsi"/>
+                <w:b/>
+                <w:bCs/>
+                <w:sz w:val="24"/>
+                <w:szCs w:val="24"/>
+                <w:lang w:eastAsia="pt-BR"/>
+              </w:rPr>
+              <w:t>PIX:</w:t>
             </w:r>
             <w:r>
               <w:rPr>
@@ -1732,130 +1955,11 @@
                 <w:szCs w:val="24"/>
                 <w:lang w:eastAsia="pt-BR"/>
               </w:rPr>
-              <w:t>{banco}</w:t>
-            </w:r>
-          </w:p>
-          <w:p>
-            <w:pPr>
-              <w:jc w:val="center"/>
-              <w:rPr>
-                <w:rFonts w:cstheme="minorHAnsi"/>
-                <w:b/>
-                <w:bCs/>
-                <w:sz w:val="24"/>
-                <w:szCs w:val="24"/>
-                <w:lang w:eastAsia="pt-BR"/>
-              </w:rPr>
-            </w:pPr>
-            <w:r>
-              <w:rPr>
-                <w:rFonts w:cstheme="minorHAnsi"/>
-                <w:b/>
-                <w:bCs/>
-                <w:sz w:val="24"/>
-                <w:szCs w:val="24"/>
-                <w:lang w:eastAsia="pt-BR"/>
-              </w:rPr>
-              <w:t xml:space="preserve"> AGÊNCIA:</w:t>
-            </w:r>
-            <w:r>
-              <w:rPr>
-                <w:rFonts w:cstheme="minorHAnsi"/>
-                <w:b/>
-                <w:bCs/>
-                <w:sz w:val="24"/>
-                <w:szCs w:val="24"/>
-                <w:lang w:eastAsia="pt-BR"/>
-              </w:rPr>
-              <w:t xml:space="preserve"> </w:t>
-            </w:r>
-            <w:r>
-              <w:rPr>
-                <w:rFonts w:cstheme="minorHAnsi"/>
-                <w:sz w:val="24"/>
-                <w:szCs w:val="24"/>
-                <w:lang w:eastAsia="pt-BR"/>
-              </w:rPr>
-              <w:t>{agencia}</w:t>
-            </w:r>
-          </w:p>
-          <w:p>
-            <w:pPr>
-              <w:rPr>
-                <w:rFonts w:cstheme="minorHAnsi"/>
-                <w:b/>
-                <w:bCs/>
-                <w:sz w:val="24"/>
-                <w:szCs w:val="24"/>
-                <w:lang w:eastAsia="pt-BR"/>
-              </w:rPr>
-            </w:pPr>
-            <w:r>
-              <w:rPr>
-                <w:rFonts w:cstheme="minorHAnsi"/>
-                <w:b/>
-                <w:bCs/>
-                <w:sz w:val="24"/>
-                <w:szCs w:val="24"/>
-                <w:lang w:eastAsia="pt-BR"/>
-              </w:rPr>
-              <w:t xml:space="preserve">                                                                                 </w:t>
-            </w:r>
-            <w:r>
-              <w:rPr>
-                <w:rFonts w:cstheme="minorHAnsi"/>
-                <w:b/>
-                <w:bCs/>
-                <w:sz w:val="24"/>
-                <w:szCs w:val="24"/>
-              </w:rPr>
-              <w:t>C</w:t>
-            </w:r>
-            <w:r>
-              <w:rPr>
-                <w:rFonts w:cstheme="minorHAnsi"/>
-                <w:b/>
-                <w:bCs/>
-                <w:sz w:val="24"/>
-                <w:szCs w:val="24"/>
-              </w:rPr>
-              <w:t xml:space="preserve">ONTA </w:t>
-            </w:r>
-            <w:r>
-              <w:rPr>
-                <w:rFonts w:cstheme="minorHAnsi"/>
-                <w:b/>
-                <w:bCs/>
-                <w:sz w:val="24"/>
-                <w:szCs w:val="24"/>
-                <w:lang w:eastAsia="pt-BR"/>
-              </w:rPr>
-              <w:t>CORRENTE:</w:t>
-            </w:r>
-            <w:r>
-              <w:rPr>
-                <w:rFonts w:cstheme="minorHAnsi"/>
-                <w:b/>
-                <w:bCs/>
-                <w:sz w:val="24"/>
-                <w:szCs w:val="24"/>
-                <w:lang w:eastAsia="pt-BR"/>
-              </w:rPr>
-              <w:t xml:space="preserve"> </w:t>
-            </w:r>
-            <w:r>
-              <w:rPr>
-                <w:rFonts w:cstheme="minorHAnsi"/>
-                <w:sz w:val="24"/>
-                <w:szCs w:val="24"/>
-                <w:lang w:eastAsia="pt-BR"/>
-              </w:rPr>
-              <w:t>{conta}</w:t>
-            </w:r>
-          </w:p>
-          <w:p>
-            <w:pPr>
-              <w:jc w:val="center"/>
+              <w:t>{pix}</w:t>
+            </w:r>
+          </w:p>
+          <w:p>
+            <w:pPr>
               <w:rPr>
                 <w:rFonts w:cstheme="minorHAnsi"/>
                 <w:b/>
@@ -1871,8 +1975,6 @@
               <w:jc w:val="center"/>
               <w:rPr>
                 <w:rFonts w:cstheme="minorHAnsi"/>
-                <w:b/>
-                <w:bCs/>
                 <w:sz w:val="24"/>
                 <w:szCs w:val="24"/>
                 <w:lang w:eastAsia="pt-BR"/>
@@ -1918,20 +2020,6 @@
               </w:rPr>
               <w:t>}</w:t>
             </w:r>
-          </w:p>
-          <w:p>
-            <w:pPr>
-              <w:pStyle w:val="SemEspaamento"/>
-              <w:jc w:val="center"/>
-              <w:rPr>
-                <w:rFonts w:cstheme="minorHAnsi"/>
-                <w:b/>
-                <w:bCs/>
-                <w:sz w:val="24"/>
-                <w:szCs w:val="24"/>
-                <w:lang w:eastAsia="pt-BR"/>
-              </w:rPr>
-            </w:pPr>
           </w:p>
           <w:p>
             <w:pPr>
@@ -2233,12 +2321,9 @@
             <w:pPr>
               <w:pStyle w:val="SemEspaamento"/>
               <w:rPr>
-                <w:rFonts w:cstheme="minorHAnsi"/>
-                <w:b/>
-                <w:bCs/>
-                <w:sz w:val="24"/>
-                <w:szCs w:val="24"/>
-                <w:lang w:eastAsia="pt-BR"/>
+                <w:bCs/>
+                <w:spacing w:val="-2"/>
+                <w:sz w:val="24"/>
               </w:rPr>
             </w:pPr>
             <w:r>
@@ -2346,6 +2431,7 @@
               <w:t>{</w:t>
             </w:r>
             <w:proofErr w:type="spellStart"/>
+            <w:proofErr w:type="gramStart"/>
             <w:r>
               <w:rPr>
                 <w:rFonts w:cstheme="minorHAnsi"/>
@@ -2374,6 +2460,152 @@
               </w:rPr>
               <w:t>}</w:t>
             </w:r>
+            <w:r>
+              <w:rPr>
+                <w:rFonts w:cstheme="minorHAnsi"/>
+                <w:sz w:val="24"/>
+                <w:szCs w:val="24"/>
+                <w:lang w:eastAsia="pt-BR"/>
+              </w:rPr>
+              <w:t xml:space="preserve">   </w:t>
+            </w:r>
+            <w:proofErr w:type="gramEnd"/>
+            <w:r>
+              <w:rPr>
+                <w:rFonts w:cstheme="minorHAnsi"/>
+                <w:sz w:val="24"/>
+                <w:szCs w:val="24"/>
+                <w:lang w:eastAsia="pt-BR"/>
+              </w:rPr>
+              <w:t xml:space="preserve">                                     </w:t>
+            </w:r>
+            <w:r>
+              <w:rPr>
+                <w:rFonts w:cstheme="minorHAnsi"/>
+                <w:sz w:val="24"/>
+                <w:szCs w:val="24"/>
+                <w:lang w:eastAsia="pt-BR"/>
+              </w:rPr>
+              <w:t xml:space="preserve">    </w:t>
+            </w:r>
+            <w:r>
+              <w:rPr>
+                <w:rFonts w:cstheme="minorHAnsi"/>
+                <w:sz w:val="24"/>
+                <w:szCs w:val="24"/>
+                <w:lang w:eastAsia="pt-BR"/>
+              </w:rPr>
+              <w:t xml:space="preserve"> </w:t>
+            </w:r>
+            <w:r>
+              <w:rPr>
+                <w:rFonts w:cstheme="minorHAnsi"/>
+                <w:b/>
+                <w:bCs/>
+                <w:sz w:val="24"/>
+                <w:szCs w:val="24"/>
+                <w:lang w:eastAsia="pt-BR"/>
+              </w:rPr>
+              <w:t>INSCRIÇÃO</w:t>
+            </w:r>
+            <w:r>
+              <w:rPr>
+                <w:rFonts w:cstheme="minorHAnsi"/>
+                <w:sz w:val="24"/>
+                <w:szCs w:val="24"/>
+                <w:lang w:eastAsia="pt-BR"/>
+              </w:rPr>
+              <w:t xml:space="preserve"> </w:t>
+            </w:r>
+            <w:r>
+              <w:rPr>
+                <w:rFonts w:cstheme="minorHAnsi"/>
+                <w:b/>
+                <w:bCs/>
+                <w:sz w:val="24"/>
+                <w:szCs w:val="24"/>
+                <w:lang w:eastAsia="pt-BR"/>
+              </w:rPr>
+              <w:t>CADASTR</w:t>
+            </w:r>
+            <w:r>
+              <w:rPr>
+                <w:rFonts w:cstheme="minorHAnsi"/>
+                <w:b/>
+                <w:bCs/>
+                <w:sz w:val="24"/>
+                <w:szCs w:val="24"/>
+                <w:lang w:eastAsia="pt-BR"/>
+              </w:rPr>
+              <w:t>AL</w:t>
+            </w:r>
+            <w:r>
+              <w:rPr>
+                <w:rFonts w:cstheme="minorHAnsi"/>
+                <w:b/>
+                <w:bCs/>
+                <w:sz w:val="24"/>
+                <w:szCs w:val="24"/>
+                <w:lang w:eastAsia="pt-BR"/>
+              </w:rPr>
+              <w:t>:</w:t>
+            </w:r>
+            <w:r>
+              <w:rPr>
+                <w:rFonts w:cstheme="minorHAnsi"/>
+                <w:sz w:val="24"/>
+                <w:szCs w:val="24"/>
+                <w:lang w:eastAsia="pt-BR"/>
+              </w:rPr>
+              <w:t xml:space="preserve"> </w:t>
+            </w:r>
+            <w:r>
+              <w:rPr>
+                <w:bCs/>
+                <w:spacing w:val="-2"/>
+                <w:sz w:val="24"/>
+              </w:rPr>
+              <w:t>{</w:t>
+            </w:r>
+            <w:proofErr w:type="spellStart"/>
+            <w:r>
+              <w:rPr>
+                <w:bCs/>
+                <w:spacing w:val="-2"/>
+                <w:sz w:val="24"/>
+              </w:rPr>
+              <w:t>I</w:t>
+            </w:r>
+            <w:r>
+              <w:rPr>
+                <w:bCs/>
+                <w:spacing w:val="-2"/>
+                <w:sz w:val="24"/>
+              </w:rPr>
+              <w:t>nscricaoIPTU</w:t>
+            </w:r>
+            <w:proofErr w:type="spellEnd"/>
+            <w:r>
+              <w:rPr>
+                <w:bCs/>
+                <w:spacing w:val="-2"/>
+                <w:sz w:val="24"/>
+              </w:rPr>
+              <w:t>}</w:t>
+            </w:r>
+          </w:p>
+          <w:p>
+            <w:pPr>
+              <w:pStyle w:val="SemEspaamento"/>
+              <w:rPr>
+                <w:rFonts w:cstheme="minorHAnsi"/>
+                <w:b/>
+                <w:bCs/>
+                <w:sz w:val="24"/>
+                <w:szCs w:val="24"/>
+                <w:lang w:eastAsia="pt-BR"/>
+              </w:rPr>
+            </w:pPr>
           </w:p>
         </w:tc>
       </w:tr>
@@ -2916,6 +3148,7 @@
           <w:rFonts w:cstheme="minorHAnsi"/>
           <w:sz w:val="24"/>
           <w:szCs w:val="24"/>
+          <w:u w:val="single"/>
         </w:rPr>
       </w:pPr>
     </w:p>

</xml_diff>